<commit_message>
Second french jobaid done
</commit_message>
<xml_diff>
--- a/components/jobaids/originalfiles/Job Aid - Bid Evaluation Team FR - Final.docx
+++ b/components/jobaids/originalfiles/Job Aid - Bid Evaluation Team FR - Final.docx
@@ -1,6 +1,6 @@
 
 <file path=word/document.xml><?xml version="1.0" encoding="utf-8"?>
-<w:document xmlns:wpc="http://schemas.microsoft.com/office/word/2010/wordprocessingCanvas" xmlns:cx="http://schemas.microsoft.com/office/drawing/2014/chartex" xmlns:cx1="http://schemas.microsoft.com/office/drawing/2015/9/8/chartex" xmlns:cx2="http://schemas.microsoft.com/office/drawing/2015/10/21/chartex" xmlns:cx3="http://schemas.microsoft.com/office/drawing/2016/5/9/chartex" xmlns:cx4="http://schemas.microsoft.com/office/drawing/2016/5/10/chartex" xmlns:cx5="http://schemas.microsoft.com/office/drawing/2016/5/11/chartex" xmlns:cx6="http://schemas.microsoft.com/office/drawing/2016/5/12/chartex" xmlns:cx7="http://schemas.microsoft.com/office/drawing/2016/5/13/chartex" xmlns:cx8="http://schemas.microsoft.com/office/drawing/2016/5/14/chartex" xmlns:mc="http://schemas.openxmlformats.org/markup-compatibility/2006" xmlns:aink="http://schemas.microsoft.com/office/drawing/2016/ink" xmlns:am3d="http://schemas.microsoft.com/office/drawing/2017/model3d" xmlns:o="urn:schemas-microsoft-com:office:office" xmlns:r="http://schemas.openxmlformats.org/officeDocument/2006/relationships" xmlns:m="http://schemas.openxmlformats.org/officeDocument/2006/math" xmlns:v="urn:schemas-microsoft-com:vml" xmlns:wp14="http://schemas.microsoft.com/office/word/2010/wordprocessingDrawing" xmlns:wp="http://schemas.openxmlformats.org/drawingml/2006/wordprocessingDrawing" xmlns:w10="urn:schemas-microsoft-com:office:word" xmlns:w="http://schemas.openxmlformats.org/wordprocessingml/2006/main" xmlns:w14="http://schemas.microsoft.com/office/word/2010/wordml" xmlns:w15="http://schemas.microsoft.com/office/word/2012/wordml" xmlns:w16cex="http://schemas.microsoft.com/office/word/2018/wordml/cex" xmlns:w16cid="http://schemas.microsoft.com/office/word/2016/wordml/cid" xmlns:w16="http://schemas.microsoft.com/office/word/2018/wordml" xmlns:w16se="http://schemas.microsoft.com/office/word/2015/wordml/symex" xmlns:wpg="http://schemas.microsoft.com/office/word/2010/wordprocessingGroup" xmlns:wpi="http://schemas.microsoft.com/office/word/2010/wordprocessingInk" xmlns:wne="http://schemas.microsoft.com/office/word/2006/wordml" xmlns:wps="http://schemas.microsoft.com/office/word/2010/wordprocessingShape" mc:Ignorable="w14 w15 w16se w16cid w16 w16cex wp14">
+<w:document xmlns:wpc="http://schemas.microsoft.com/office/word/2010/wordprocessingCanvas" xmlns:cx="http://schemas.microsoft.com/office/drawing/2014/chartex" xmlns:cx1="http://schemas.microsoft.com/office/drawing/2015/9/8/chartex" xmlns:mc="http://schemas.openxmlformats.org/markup-compatibility/2006" xmlns:o="urn:schemas-microsoft-com:office:office" xmlns:r="http://schemas.openxmlformats.org/officeDocument/2006/relationships" xmlns:m="http://schemas.openxmlformats.org/officeDocument/2006/math" xmlns:v="urn:schemas-microsoft-com:vml" xmlns:wp14="http://schemas.microsoft.com/office/word/2010/wordprocessingDrawing" xmlns:wp="http://schemas.openxmlformats.org/drawingml/2006/wordprocessingDrawing" xmlns:w10="urn:schemas-microsoft-com:office:word" xmlns:w="http://schemas.openxmlformats.org/wordprocessingml/2006/main" xmlns:w14="http://schemas.microsoft.com/office/word/2010/wordml" xmlns:w15="http://schemas.microsoft.com/office/word/2012/wordml" xmlns:w16se="http://schemas.microsoft.com/office/word/2015/wordml/symex" xmlns:wpg="http://schemas.microsoft.com/office/word/2010/wordprocessingGroup" xmlns:wpi="http://schemas.microsoft.com/office/word/2010/wordprocessingInk" xmlns:wne="http://schemas.microsoft.com/office/word/2006/wordml" xmlns:wps="http://schemas.microsoft.com/office/word/2010/wordprocessingShape" mc:Ignorable="w14 w15 w16se wp14">
   <w:body>
     <w:p>
       <w:pPr>
@@ -61,7 +61,6 @@
         <w:rPr>
           <w:rFonts w:ascii="Roboto Condensed" w:hAnsi="Roboto Condensed"/>
           <w:noProof/>
-          <w:lang w:val="en-CA" w:eastAsia="en-CA"/>
         </w:rPr>
         <mc:AlternateContent>
           <mc:Choice Requires="wps">
@@ -157,7 +156,7 @@
               </wp:anchor>
             </w:drawing>
           </mc:Choice>
-          <mc:Fallback>
+          <mc:Fallback xmlns:w16="http://schemas.microsoft.com/office/word/2018/wordml" xmlns:w16cid="http://schemas.microsoft.com/office/word/2016/wordml/cid" xmlns:w16cex="http://schemas.microsoft.com/office/word/2018/wordml/cex" xmlns:am3d="http://schemas.microsoft.com/office/drawing/2017/model3d" xmlns:aink="http://schemas.microsoft.com/office/drawing/2016/ink" xmlns:cx8="http://schemas.microsoft.com/office/drawing/2016/5/14/chartex" xmlns:cx7="http://schemas.microsoft.com/office/drawing/2016/5/13/chartex" xmlns:cx6="http://schemas.microsoft.com/office/drawing/2016/5/12/chartex" xmlns:cx5="http://schemas.microsoft.com/office/drawing/2016/5/11/chartex" xmlns:cx4="http://schemas.microsoft.com/office/drawing/2016/5/10/chartex" xmlns:cx3="http://schemas.microsoft.com/office/drawing/2016/5/9/chartex" xmlns:cx2="http://schemas.microsoft.com/office/drawing/2015/10/21/chartex">
             <w:pict>
               <v:rect w14:anchorId="7751BD46" id="Rectangle 11" o:spid="_x0000_s1026" style="position:absolute;margin-left:571.3pt;margin-top:13.95pt;width:611.3pt;height:29.45pt;z-index:251642879;visibility:visible;mso-wrap-style:square;mso-width-percent:0;mso-wrap-distance-left:9pt;mso-wrap-distance-top:0;mso-wrap-distance-right:9pt;mso-wrap-distance-bottom:0;mso-position-horizontal:right;mso-position-horizontal-relative:page;mso-position-vertical:absolute;mso-position-vertical-relative:text;mso-width-percent:0;mso-width-relative:margin;v-text-anchor:middle" o:gfxdata="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" fillcolor="#787d3b" stroked="f" strokeweight="1pt">
                 <v:textbox>
@@ -271,7 +270,7 @@
                     <pic:cNvPicPr/>
                   </pic:nvPicPr>
                   <pic:blipFill>
-                    <a:blip r:embed="rId8">
+                    <a:blip r:embed="rId11">
                       <a:extLst>
                         <a:ext uri="{28A0092B-C50C-407E-A947-70E740481C1C}">
                           <a14:useLocalDpi xmlns:a14="http://schemas.microsoft.com/office/drawing/2010/main" val="0"/>
@@ -379,7 +378,6 @@
         <w:rPr>
           <w:rFonts w:ascii="Roboto Condensed" w:hAnsi="Roboto Condensed"/>
           <w:noProof/>
-          <w:lang w:val="en-CA" w:eastAsia="en-CA"/>
         </w:rPr>
         <mc:AlternateContent>
           <mc:Choice Requires="wps">
@@ -475,7 +473,7 @@
               </wp:anchor>
             </w:drawing>
           </mc:Choice>
-          <mc:Fallback>
+          <mc:Fallback xmlns:w16="http://schemas.microsoft.com/office/word/2018/wordml" xmlns:w16cid="http://schemas.microsoft.com/office/word/2016/wordml/cid" xmlns:w16cex="http://schemas.microsoft.com/office/word/2018/wordml/cex" xmlns:am3d="http://schemas.microsoft.com/office/drawing/2017/model3d" xmlns:aink="http://schemas.microsoft.com/office/drawing/2016/ink" xmlns:cx8="http://schemas.microsoft.com/office/drawing/2016/5/14/chartex" xmlns:cx7="http://schemas.microsoft.com/office/drawing/2016/5/13/chartex" xmlns:cx6="http://schemas.microsoft.com/office/drawing/2016/5/12/chartex" xmlns:cx5="http://schemas.microsoft.com/office/drawing/2016/5/11/chartex" xmlns:cx4="http://schemas.microsoft.com/office/drawing/2016/5/10/chartex" xmlns:cx3="http://schemas.microsoft.com/office/drawing/2016/5/9/chartex" xmlns:cx2="http://schemas.microsoft.com/office/drawing/2015/10/21/chartex">
             <w:pict>
               <v:rect w14:anchorId="71792AA3" id="Rectangle 10" o:spid="_x0000_s1027" style="position:absolute;margin-left:571.3pt;margin-top:18.4pt;width:611.3pt;height:29.45pt;z-index:251768832;visibility:visible;mso-wrap-style:square;mso-width-percent:0;mso-wrap-distance-left:9pt;mso-wrap-distance-top:0;mso-wrap-distance-right:9pt;mso-wrap-distance-bottom:0;mso-position-horizontal:right;mso-position-horizontal-relative:page;mso-position-vertical:absolute;mso-position-vertical-relative:text;mso-width-percent:0;mso-width-relative:margin;v-text-anchor:middle" o:gfxdata="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" fillcolor="#787d3b" stroked="f" strokeweight="1pt">
                 <v:textbox>
@@ -556,7 +554,6 @@
         <w:rPr>
           <w:rFonts w:ascii="Roboto Condensed" w:hAnsi="Roboto Condensed"/>
           <w:noProof/>
-          <w:lang w:val="en-CA"/>
         </w:rPr>
         <mc:AlternateContent>
           <mc:Choice Requires="wpg">
@@ -867,7 +864,7 @@
               </wp:anchor>
             </w:drawing>
           </mc:Choice>
-          <mc:Fallback>
+          <mc:Fallback xmlns:w16="http://schemas.microsoft.com/office/word/2018/wordml" xmlns:w16cid="http://schemas.microsoft.com/office/word/2016/wordml/cid" xmlns:w16cex="http://schemas.microsoft.com/office/word/2018/wordml/cex" xmlns:am3d="http://schemas.microsoft.com/office/drawing/2017/model3d" xmlns:aink="http://schemas.microsoft.com/office/drawing/2016/ink" xmlns:cx8="http://schemas.microsoft.com/office/drawing/2016/5/14/chartex" xmlns:cx7="http://schemas.microsoft.com/office/drawing/2016/5/13/chartex" xmlns:cx6="http://schemas.microsoft.com/office/drawing/2016/5/12/chartex" xmlns:cx5="http://schemas.microsoft.com/office/drawing/2016/5/11/chartex" xmlns:cx4="http://schemas.microsoft.com/office/drawing/2016/5/10/chartex" xmlns:cx3="http://schemas.microsoft.com/office/drawing/2016/5/9/chartex" xmlns:cx2="http://schemas.microsoft.com/office/drawing/2015/10/21/chartex">
             <w:pict>
               <v:group w14:anchorId="74FD64F6" id="Group 19" o:spid="_x0000_s1028" style="position:absolute;margin-left:428.3pt;margin-top:17pt;width:468.3pt;height:4in;z-index:251770880;mso-position-horizontal:right;mso-position-horizontal-relative:margin;mso-width-relative:margin;mso-height-relative:margin" coordorigin=",3321" coordsize="59475,31787" o:gfxdata="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">
                 <v:rect id="Rectangle 22" o:spid="_x0000_s1029" style="position:absolute;top:3321;width:59475;height:3075;visibility:visible;mso-wrap-style:square;v-text-anchor:middle" o:gfxdata="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" fillcolor="#e8ebcd" strokecolor="#e8ebcd" strokeweight="1pt">
@@ -1169,7 +1166,7 @@
           <w:lang w:val="fr-CA"/>
         </w:rPr>
         <w:sectPr>
-          <w:footerReference w:type="default" r:id="rId9"/>
+          <w:footerReference w:type="default" r:id="rId12"/>
           <w:type w:val="continuous"/>
           <w:pgSz w:w="12240" w:h="15840"/>
           <w:pgMar w:top="1008" w:right="1440" w:bottom="432" w:left="1440" w:header="706" w:footer="706" w:gutter="0"/>
@@ -1208,23 +1205,31 @@
           <w:lang w:val="fr-CA"/>
         </w:rPr>
       </w:pPr>
+    </w:p>
+    <w:p>
+      <w:pPr>
+        <w:rPr>
+          <w:rFonts w:ascii="Roboto Condensed" w:hAnsi="Roboto Condensed"/>
+          <w:bCs/>
+          <w:lang w:val="fr-CA"/>
+        </w:rPr>
+      </w:pPr>
       <w:r>
         <w:rPr>
           <w:rFonts w:ascii="Roboto Condensed" w:hAnsi="Roboto Condensed"/>
           <w:noProof/>
-          <w:lang w:val="en-CA"/>
         </w:rPr>
         <w:lastRenderedPageBreak/>
         <mc:AlternateContent>
           <mc:Choice Requires="wpg">
             <w:drawing>
-              <wp:anchor distT="0" distB="0" distL="114300" distR="114300" simplePos="0" relativeHeight="251773952" behindDoc="0" locked="0" layoutInCell="1" allowOverlap="1" wp14:anchorId="59DF208A" wp14:editId="4AD1F85B">
+              <wp:anchor distT="0" distB="0" distL="114300" distR="114300" simplePos="0" relativeHeight="251773952" behindDoc="0" locked="0" layoutInCell="1" allowOverlap="1" wp14:anchorId="59DF208A" wp14:editId="23160042">
                 <wp:simplePos x="0" y="0"/>
                 <wp:positionH relativeFrom="margin">
-                  <wp:align>center</wp:align>
+                  <wp:align>right</wp:align>
                 </wp:positionH>
                 <wp:positionV relativeFrom="paragraph">
-                  <wp:posOffset>8313</wp:posOffset>
+                  <wp:posOffset>-357505</wp:posOffset>
                 </wp:positionV>
                 <wp:extent cx="5943600" cy="6301048"/>
                 <wp:effectExtent l="0" t="0" r="19050" b="24130"/>
@@ -1670,7 +1675,7 @@
           </mc:Choice>
           <mc:Fallback>
             <w:pict>
-              <v:group w14:anchorId="59DF208A" id="Group 2" o:spid="_x0000_s1031" style="position:absolute;margin-left:0;margin-top:.65pt;width:468pt;height:496.15pt;z-index:251773952;mso-position-horizontal:center;mso-position-horizontal-relative:margin;mso-width-relative:margin;mso-height-relative:margin" coordorigin=",3321" coordsize="59475,54760" o:gfxdata="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">
+              <v:group w14:anchorId="59DF208A" id="Group 2" o:spid="_x0000_s1031" style="position:absolute;margin-left:428pt;margin-top:-28.15pt;width:468pt;height:496.15pt;z-index:251773952;mso-position-horizontal:right;mso-position-horizontal-relative:margin;mso-width-relative:margin;mso-height-relative:margin" coordorigin=",3321" coordsize="59475,54760" o:gfxdata="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">
                 <v:rect id="Rectangle 3" o:spid="_x0000_s1032" style="position:absolute;top:3321;width:59475;height:3075;visibility:visible;mso-wrap-style:square;v-text-anchor:middle" o:gfxdata="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" fillcolor="#e8ebcd" strokecolor="#e8ebcd" strokeweight="1pt">
                   <v:textbox>
                     <w:txbxContent>
@@ -1998,15 +2003,7 @@
                             <w:color w:val="000000" w:themeColor="text1"/>
                             <w:lang w:val="fr-CA"/>
                           </w:rPr>
-                          <w:t xml:space="preserve">Vous </w:t>
-                        </w:r>
-                        <w:r>
-                          <w:rPr>
-                            <w:rFonts w:ascii="Roboto Condensed" w:hAnsi="Roboto Condensed"/>
-                            <w:color w:val="000000" w:themeColor="text1"/>
-                            <w:lang w:val="fr-CA"/>
-                          </w:rPr>
-                          <w:t>ne pouvez pas changer le nombre de points attribués aux critères d’évaluation de la soumission après sa clôture. Si des changements sont jugés nécessaires, les soumissions doivent être relancées.</w:t>
+                          <w:t>Vous ne pouvez pas changer le nombre de points attribués aux critères d’évaluation de la soumission après sa clôture. Si des changements sont jugés nécessaires, les soumissions doivent être relancées.</w:t>
                         </w:r>
                       </w:p>
                     </w:txbxContent>
@@ -2018,15 +2015,6 @@
           </mc:Fallback>
         </mc:AlternateContent>
       </w:r>
-    </w:p>
-    <w:p>
-      <w:pPr>
-        <w:rPr>
-          <w:rFonts w:ascii="Roboto Condensed" w:hAnsi="Roboto Condensed"/>
-          <w:bCs/>
-          <w:lang w:val="fr-CA"/>
-        </w:rPr>
-      </w:pPr>
     </w:p>
     <w:p>
       <w:pPr>
@@ -2072,7 +2060,7 @@
                     <pic:cNvPicPr/>
                   </pic:nvPicPr>
                   <pic:blipFill>
-                    <a:blip r:embed="rId10" cstate="print">
+                    <a:blip r:embed="rId13" cstate="print">
                       <a:extLst>
                         <a:ext uri="{28A0092B-C50C-407E-A947-70E740481C1C}">
                           <a14:useLocalDpi xmlns:a14="http://schemas.microsoft.com/office/drawing/2010/main" val="0"/>
@@ -2288,7 +2276,6 @@
         <w:rPr>
           <w:rFonts w:ascii="Roboto Condensed" w:hAnsi="Roboto Condensed"/>
           <w:noProof/>
-          <w:lang w:val="en-CA"/>
         </w:rPr>
         <mc:AlternateContent>
           <mc:Choice Requires="wpg">
@@ -2646,7 +2633,7 @@
               </wp:anchor>
             </w:drawing>
           </mc:Choice>
-          <mc:Fallback>
+          <mc:Fallback xmlns:w16="http://schemas.microsoft.com/office/word/2018/wordml" xmlns:w16cid="http://schemas.microsoft.com/office/word/2016/wordml/cid" xmlns:w16cex="http://schemas.microsoft.com/office/word/2018/wordml/cex" xmlns:am3d="http://schemas.microsoft.com/office/drawing/2017/model3d" xmlns:aink="http://schemas.microsoft.com/office/drawing/2016/ink" xmlns:cx8="http://schemas.microsoft.com/office/drawing/2016/5/14/chartex" xmlns:cx7="http://schemas.microsoft.com/office/drawing/2016/5/13/chartex" xmlns:cx6="http://schemas.microsoft.com/office/drawing/2016/5/12/chartex" xmlns:cx5="http://schemas.microsoft.com/office/drawing/2016/5/11/chartex" xmlns:cx4="http://schemas.microsoft.com/office/drawing/2016/5/10/chartex" xmlns:cx3="http://schemas.microsoft.com/office/drawing/2016/5/9/chartex" xmlns:cx2="http://schemas.microsoft.com/office/drawing/2015/10/21/chartex">
             <w:pict>
               <v:group w14:anchorId="5114FA40" id="Group 5" o:spid="_x0000_s1034" style="position:absolute;margin-left:0;margin-top:19.3pt;width:468pt;height:160.35pt;z-index:251776000;mso-position-horizontal:center;mso-position-horizontal-relative:margin;mso-width-relative:margin;mso-height-relative:margin" coordorigin=",3321" coordsize="59475,17699" o:gfxdata="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">
                 <v:rect id="Rectangle 6" o:spid="_x0000_s1035" style="position:absolute;top:3321;width:59475;height:3075;visibility:visible;mso-wrap-style:square;v-text-anchor:middle" o:gfxdata="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" fillcolor="#e8ebcd" strokecolor="#e8ebcd" strokeweight="1pt">
@@ -2954,7 +2941,7 @@
                     <pic:cNvPicPr/>
                   </pic:nvPicPr>
                   <pic:blipFill rotWithShape="1">
-                    <a:blip r:embed="rId11">
+                    <a:blip r:embed="rId14">
                       <a:extLst>
                         <a:ext uri="{28A0092B-C50C-407E-A947-70E740481C1C}">
                           <a14:useLocalDpi xmlns:a14="http://schemas.microsoft.com/office/drawing/2010/main" val="0"/>
@@ -3038,23 +3025,41 @@
           <w:lang w:val="fr-CA"/>
         </w:rPr>
       </w:pPr>
+    </w:p>
+    <w:p>
+      <w:pPr>
+        <w:rPr>
+          <w:rFonts w:ascii="Roboto Condensed" w:hAnsi="Roboto Condensed"/>
+          <w:bCs/>
+          <w:lang w:val="fr-CA"/>
+        </w:rPr>
+      </w:pPr>
+    </w:p>
+    <w:p>
+      <w:pPr>
+        <w:rPr>
+          <w:rFonts w:ascii="Roboto Condensed" w:hAnsi="Roboto Condensed"/>
+          <w:bCs/>
+          <w:lang w:val="fr-CA"/>
+        </w:rPr>
+      </w:pPr>
+      <w:bookmarkStart w:id="1" w:name="_GoBack"/>
       <w:r>
         <w:rPr>
           <w:rFonts w:ascii="Roboto Condensed" w:hAnsi="Roboto Condensed"/>
           <w:noProof/>
-          <w:lang w:val="en-CA"/>
         </w:rPr>
         <w:lastRenderedPageBreak/>
         <mc:AlternateContent>
           <mc:Choice Requires="wpg">
             <w:drawing>
-              <wp:anchor distT="0" distB="0" distL="114300" distR="114300" simplePos="0" relativeHeight="251778048" behindDoc="0" locked="0" layoutInCell="1" allowOverlap="1" wp14:anchorId="56ED99DC" wp14:editId="0D1DD654">
+              <wp:anchor distT="0" distB="0" distL="114300" distR="114300" simplePos="0" relativeHeight="251778048" behindDoc="0" locked="0" layoutInCell="1" allowOverlap="1" wp14:anchorId="56ED99DC" wp14:editId="6915F997">
                 <wp:simplePos x="0" y="0"/>
                 <wp:positionH relativeFrom="margin">
-                  <wp:align>center</wp:align>
+                  <wp:posOffset>-123825</wp:posOffset>
                 </wp:positionH>
                 <wp:positionV relativeFrom="paragraph">
-                  <wp:posOffset>9756</wp:posOffset>
+                  <wp:posOffset>-417830</wp:posOffset>
                 </wp:positionV>
                 <wp:extent cx="5943600" cy="2152997"/>
                 <wp:effectExtent l="0" t="0" r="19050" b="19050"/>
@@ -3337,7 +3342,7 @@
           </mc:Choice>
           <mc:Fallback>
             <w:pict>
-              <v:group w14:anchorId="56ED99DC" id="Group 9" o:spid="_x0000_s1037" style="position:absolute;margin-left:0;margin-top:.75pt;width:468pt;height:169.55pt;z-index:251778048;mso-position-horizontal:center;mso-position-horizontal-relative:margin;mso-width-relative:margin;mso-height-relative:margin" coordorigin=",3321" coordsize="59475,18711" o:gfxdata="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">
+              <v:group w14:anchorId="56ED99DC" id="Group 9" o:spid="_x0000_s1037" style="position:absolute;margin-left:-9.75pt;margin-top:-32.9pt;width:468pt;height:169.55pt;z-index:251778048;mso-position-horizontal-relative:margin;mso-width-relative:margin;mso-height-relative:margin" coordorigin=",3321" coordsize="59475,18711" o:gfxdata="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">
                 <v:rect id="Rectangle 12" o:spid="_x0000_s1038" style="position:absolute;top:3321;width:59475;height:3075;visibility:visible;mso-wrap-style:square;v-text-anchor:middle" o:gfxdata="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" fillcolor="#e8ebcd" strokecolor="#e8ebcd" strokeweight="1pt">
                   <v:textbox>
                     <w:txbxContent>
@@ -3514,6 +3519,7 @@
           </mc:Fallback>
         </mc:AlternateContent>
       </w:r>
+      <w:bookmarkEnd w:id="1"/>
     </w:p>
     <w:p>
       <w:pPr>
@@ -3559,29 +3565,10 @@
           <w:lang w:val="fr-CA"/>
         </w:rPr>
       </w:pPr>
-    </w:p>
-    <w:p>
-      <w:pPr>
-        <w:rPr>
-          <w:rFonts w:ascii="Roboto Condensed" w:hAnsi="Roboto Condensed"/>
-          <w:bCs/>
-          <w:lang w:val="fr-CA"/>
-        </w:rPr>
-      </w:pPr>
-    </w:p>
-    <w:p>
-      <w:pPr>
-        <w:rPr>
-          <w:rFonts w:ascii="Roboto Condensed" w:hAnsi="Roboto Condensed"/>
-          <w:bCs/>
-          <w:lang w:val="fr-CA"/>
-        </w:rPr>
-      </w:pPr>
       <w:r>
         <w:rPr>
           <w:rFonts w:ascii="Roboto Condensed" w:hAnsi="Roboto Condensed"/>
           <w:noProof/>
-          <w:lang w:val="en-CA" w:eastAsia="en-CA"/>
         </w:rPr>
         <mc:AlternateContent>
           <mc:Choice Requires="wps">
@@ -3675,7 +3662,7 @@
               </wp:anchor>
             </w:drawing>
           </mc:Choice>
-          <mc:Fallback>
+          <mc:Fallback xmlns:w16="http://schemas.microsoft.com/office/word/2018/wordml" xmlns:w16cid="http://schemas.microsoft.com/office/word/2016/wordml/cid" xmlns:w16cex="http://schemas.microsoft.com/office/word/2018/wordml/cex" xmlns:am3d="http://schemas.microsoft.com/office/drawing/2017/model3d" xmlns:aink="http://schemas.microsoft.com/office/drawing/2016/ink" xmlns:cx8="http://schemas.microsoft.com/office/drawing/2016/5/14/chartex" xmlns:cx7="http://schemas.microsoft.com/office/drawing/2016/5/13/chartex" xmlns:cx6="http://schemas.microsoft.com/office/drawing/2016/5/12/chartex" xmlns:cx5="http://schemas.microsoft.com/office/drawing/2016/5/11/chartex" xmlns:cx4="http://schemas.microsoft.com/office/drawing/2016/5/10/chartex" xmlns:cx3="http://schemas.microsoft.com/office/drawing/2016/5/9/chartex" xmlns:cx2="http://schemas.microsoft.com/office/drawing/2015/10/21/chartex">
             <w:pict>
               <v:rect w14:anchorId="2D6A1396" id="Rectangle 27" o:spid="_x0000_s1040" style="position:absolute;margin-left:571.3pt;margin-top:25.55pt;width:611.3pt;height:29.45pt;z-index:251780096;visibility:visible;mso-wrap-style:square;mso-width-percent:0;mso-wrap-distance-left:9pt;mso-wrap-distance-top:0;mso-wrap-distance-right:9pt;mso-wrap-distance-bottom:0;mso-position-horizontal:right;mso-position-horizontal-relative:page;mso-position-vertical:absolute;mso-position-vertical-relative:text;mso-width-percent:0;mso-width-relative:margin;v-text-anchor:middle" o:gfxdata="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" fillcolor="#787d3b" stroked="f" strokeweight="1pt">
                 <v:textbox>
@@ -3786,7 +3773,7 @@
                     <pic:cNvPicPr/>
                   </pic:nvPicPr>
                   <pic:blipFill>
-                    <a:blip r:embed="rId12">
+                    <a:blip r:embed="rId15">
                       <a:extLst>
                         <a:ext uri="{28A0092B-C50C-407E-A947-70E740481C1C}">
                           <a14:useLocalDpi xmlns:a14="http://schemas.microsoft.com/office/drawing/2010/main" val="0"/>
@@ -3884,7 +3871,6 @@
         <w:rPr>
           <w:rFonts w:ascii="Roboto Condensed" w:hAnsi="Roboto Condensed"/>
           <w:noProof/>
-          <w:lang w:val="en-CA" w:eastAsia="en-CA"/>
         </w:rPr>
         <mc:AlternateContent>
           <mc:Choice Requires="wps">
@@ -3948,7 +3934,7 @@
                                 <w:rFonts w:ascii="Roboto Condensed" w:hAnsi="Roboto Condensed"/>
                                 <w:color w:val="auto"/>
                                 <w:sz w:val="28"/>
-                                <w:lang w:val="en-CA"/>
+                                <w:lang w:val="fr-CA"/>
                               </w:rPr>
                             </w:pPr>
                             <w:r>
@@ -3957,7 +3943,7 @@
                                 <w:rFonts w:ascii="Roboto Condensed" w:hAnsi="Roboto Condensed"/>
                                 <w:color w:val="auto"/>
                                 <w:sz w:val="28"/>
-                                <w:lang w:val="en-CA"/>
+                                <w:lang w:val="fr-CA"/>
                               </w:rPr>
                               <w:t>Comptes rendus à l’intention des soumissionnaires</w:t>
                             </w:r>
@@ -3990,7 +3976,7 @@
               </wp:anchor>
             </w:drawing>
           </mc:Choice>
-          <mc:Fallback>
+          <mc:Fallback xmlns:w16="http://schemas.microsoft.com/office/word/2018/wordml" xmlns:w16cid="http://schemas.microsoft.com/office/word/2016/wordml/cid" xmlns:w16cex="http://schemas.microsoft.com/office/word/2018/wordml/cex" xmlns:am3d="http://schemas.microsoft.com/office/drawing/2017/model3d" xmlns:aink="http://schemas.microsoft.com/office/drawing/2016/ink" xmlns:cx8="http://schemas.microsoft.com/office/drawing/2016/5/14/chartex" xmlns:cx7="http://schemas.microsoft.com/office/drawing/2016/5/13/chartex" xmlns:cx6="http://schemas.microsoft.com/office/drawing/2016/5/12/chartex" xmlns:cx5="http://schemas.microsoft.com/office/drawing/2016/5/11/chartex" xmlns:cx4="http://schemas.microsoft.com/office/drawing/2016/5/10/chartex" xmlns:cx3="http://schemas.microsoft.com/office/drawing/2016/5/9/chartex" xmlns:cx2="http://schemas.microsoft.com/office/drawing/2015/10/21/chartex">
             <w:pict>
               <v:rect w14:anchorId="072B4AEB" id="Rectangle 28" o:spid="_x0000_s1041" style="position:absolute;margin-left:571.3pt;margin-top:8.8pt;width:611.3pt;height:29.45pt;z-index:251782144;visibility:visible;mso-wrap-style:square;mso-width-percent:0;mso-wrap-distance-left:9pt;mso-wrap-distance-top:0;mso-wrap-distance-right:9pt;mso-wrap-distance-bottom:0;mso-position-horizontal:right;mso-position-horizontal-relative:page;mso-position-vertical:absolute;mso-position-vertical-relative:text;mso-width-percent:0;mso-width-relative:margin;v-text-anchor:middle" o:gfxdata="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" fillcolor="#787d3b" stroked="f" strokeweight="1pt">
                 <v:textbox>
@@ -4091,7 +4077,7 @@
         </w:rPr>
         <w:t xml:space="preserve">Pour de plus amples renseignements sur les évaluations, consultez le </w:t>
       </w:r>
-      <w:hyperlink r:id="rId13" w:history="1">
+      <w:hyperlink r:id="rId16" w:history="1">
         <w:r>
           <w:rPr>
             <w:rStyle w:val="Hyperlink"/>
@@ -4108,7 +4094,7 @@
         </w:rPr>
         <w:t xml:space="preserve">, les </w:t>
       </w:r>
-      <w:hyperlink r:id="rId14" w:anchor="top">
+      <w:hyperlink r:id="rId17" w:anchor="top">
         <w:r>
           <w:rPr>
             <w:rStyle w:val="Hyperlink"/>
@@ -4125,7 +4111,7 @@
         </w:rPr>
         <w:t xml:space="preserve"> et les </w:t>
       </w:r>
-      <w:hyperlink r:id="rId15">
+      <w:hyperlink r:id="rId18">
         <w:r>
           <w:rPr>
             <w:rStyle w:val="Hyperlink"/>
@@ -4155,7 +4141,7 @@
 </file>
 
 <file path=word/endnotes.xml><?xml version="1.0" encoding="utf-8"?>
-<w:endnotes xmlns:wpc="http://schemas.microsoft.com/office/word/2010/wordprocessingCanvas" xmlns:cx="http://schemas.microsoft.com/office/drawing/2014/chartex" xmlns:cx1="http://schemas.microsoft.com/office/drawing/2015/9/8/chartex" xmlns:cx2="http://schemas.microsoft.com/office/drawing/2015/10/21/chartex" xmlns:cx3="http://schemas.microsoft.com/office/drawing/2016/5/9/chartex" xmlns:cx4="http://schemas.microsoft.com/office/drawing/2016/5/10/chartex" xmlns:cx5="http://schemas.microsoft.com/office/drawing/2016/5/11/chartex" xmlns:cx6="http://schemas.microsoft.com/office/drawing/2016/5/12/chartex" xmlns:cx7="http://schemas.microsoft.com/office/drawing/2016/5/13/chartex" xmlns:cx8="http://schemas.microsoft.com/office/drawing/2016/5/14/chartex" xmlns:mc="http://schemas.openxmlformats.org/markup-compatibility/2006" xmlns:aink="http://schemas.microsoft.com/office/drawing/2016/ink" xmlns:am3d="http://schemas.microsoft.com/office/drawing/2017/model3d" xmlns:o="urn:schemas-microsoft-com:office:office" xmlns:r="http://schemas.openxmlformats.org/officeDocument/2006/relationships" xmlns:m="http://schemas.openxmlformats.org/officeDocument/2006/math" xmlns:v="urn:schemas-microsoft-com:vml" xmlns:wp14="http://schemas.microsoft.com/office/word/2010/wordprocessingDrawing" xmlns:wp="http://schemas.openxmlformats.org/drawingml/2006/wordprocessingDrawing" xmlns:w10="urn:schemas-microsoft-com:office:word" xmlns:w="http://schemas.openxmlformats.org/wordprocessingml/2006/main" xmlns:w14="http://schemas.microsoft.com/office/word/2010/wordml" xmlns:w15="http://schemas.microsoft.com/office/word/2012/wordml" xmlns:w16cex="http://schemas.microsoft.com/office/word/2018/wordml/cex" xmlns:w16cid="http://schemas.microsoft.com/office/word/2016/wordml/cid" xmlns:w16="http://schemas.microsoft.com/office/word/2018/wordml" xmlns:w16se="http://schemas.microsoft.com/office/word/2015/wordml/symex" xmlns:wpg="http://schemas.microsoft.com/office/word/2010/wordprocessingGroup" xmlns:wpi="http://schemas.microsoft.com/office/word/2010/wordprocessingInk" xmlns:wne="http://schemas.microsoft.com/office/word/2006/wordml" xmlns:wps="http://schemas.microsoft.com/office/word/2010/wordprocessingShape" mc:Ignorable="w14 w15 w16se w16cid w16 w16cex wp14">
+<w:endnotes xmlns:wpc="http://schemas.microsoft.com/office/word/2010/wordprocessingCanvas" xmlns:cx="http://schemas.microsoft.com/office/drawing/2014/chartex" xmlns:cx1="http://schemas.microsoft.com/office/drawing/2015/9/8/chartex" xmlns:mc="http://schemas.openxmlformats.org/markup-compatibility/2006" xmlns:o="urn:schemas-microsoft-com:office:office" xmlns:r="http://schemas.openxmlformats.org/officeDocument/2006/relationships" xmlns:m="http://schemas.openxmlformats.org/officeDocument/2006/math" xmlns:v="urn:schemas-microsoft-com:vml" xmlns:wp14="http://schemas.microsoft.com/office/word/2010/wordprocessingDrawing" xmlns:wp="http://schemas.openxmlformats.org/drawingml/2006/wordprocessingDrawing" xmlns:w10="urn:schemas-microsoft-com:office:word" xmlns:w="http://schemas.openxmlformats.org/wordprocessingml/2006/main" xmlns:w14="http://schemas.microsoft.com/office/word/2010/wordml" xmlns:w15="http://schemas.microsoft.com/office/word/2012/wordml" xmlns:w16se="http://schemas.microsoft.com/office/word/2015/wordml/symex" xmlns:wpg="http://schemas.microsoft.com/office/word/2010/wordprocessingGroup" xmlns:wpi="http://schemas.microsoft.com/office/word/2010/wordprocessingInk" xmlns:wne="http://schemas.microsoft.com/office/word/2006/wordml" xmlns:wps="http://schemas.microsoft.com/office/word/2010/wordprocessingShape" mc:Ignorable="w14 w15 w16se wp14">
   <w:endnote w:type="separator" w:id="-1">
     <w:p>
       <w:pPr>
@@ -4180,7 +4166,7 @@
 </file>
 
 <file path=word/footer1.xml><?xml version="1.0" encoding="utf-8"?>
-<w:ftr xmlns:wpc="http://schemas.microsoft.com/office/word/2010/wordprocessingCanvas" xmlns:cx="http://schemas.microsoft.com/office/drawing/2014/chartex" xmlns:cx1="http://schemas.microsoft.com/office/drawing/2015/9/8/chartex" xmlns:cx2="http://schemas.microsoft.com/office/drawing/2015/10/21/chartex" xmlns:cx3="http://schemas.microsoft.com/office/drawing/2016/5/9/chartex" xmlns:cx4="http://schemas.microsoft.com/office/drawing/2016/5/10/chartex" xmlns:cx5="http://schemas.microsoft.com/office/drawing/2016/5/11/chartex" xmlns:cx6="http://schemas.microsoft.com/office/drawing/2016/5/12/chartex" xmlns:cx7="http://schemas.microsoft.com/office/drawing/2016/5/13/chartex" xmlns:cx8="http://schemas.microsoft.com/office/drawing/2016/5/14/chartex" xmlns:mc="http://schemas.openxmlformats.org/markup-compatibility/2006" xmlns:aink="http://schemas.microsoft.com/office/drawing/2016/ink" xmlns:am3d="http://schemas.microsoft.com/office/drawing/2017/model3d" xmlns:o="urn:schemas-microsoft-com:office:office" xmlns:r="http://schemas.openxmlformats.org/officeDocument/2006/relationships" xmlns:m="http://schemas.openxmlformats.org/officeDocument/2006/math" xmlns:v="urn:schemas-microsoft-com:vml" xmlns:wp14="http://schemas.microsoft.com/office/word/2010/wordprocessingDrawing" xmlns:wp="http://schemas.openxmlformats.org/drawingml/2006/wordprocessingDrawing" xmlns:w10="urn:schemas-microsoft-com:office:word" xmlns:w="http://schemas.openxmlformats.org/wordprocessingml/2006/main" xmlns:w14="http://schemas.microsoft.com/office/word/2010/wordml" xmlns:w15="http://schemas.microsoft.com/office/word/2012/wordml" xmlns:w16cex="http://schemas.microsoft.com/office/word/2018/wordml/cex" xmlns:w16cid="http://schemas.microsoft.com/office/word/2016/wordml/cid" xmlns:w16="http://schemas.microsoft.com/office/word/2018/wordml" xmlns:w16se="http://schemas.microsoft.com/office/word/2015/wordml/symex" xmlns:wpg="http://schemas.microsoft.com/office/word/2010/wordprocessingGroup" xmlns:wpi="http://schemas.microsoft.com/office/word/2010/wordprocessingInk" xmlns:wne="http://schemas.microsoft.com/office/word/2006/wordml" xmlns:wps="http://schemas.microsoft.com/office/word/2010/wordprocessingShape" mc:Ignorable="w14 w15 w16se w16cid w16 w16cex wp14">
+<w:ftr xmlns:wpc="http://schemas.microsoft.com/office/word/2010/wordprocessingCanvas" xmlns:cx="http://schemas.microsoft.com/office/drawing/2014/chartex" xmlns:cx1="http://schemas.microsoft.com/office/drawing/2015/9/8/chartex" xmlns:mc="http://schemas.openxmlformats.org/markup-compatibility/2006" xmlns:o="urn:schemas-microsoft-com:office:office" xmlns:r="http://schemas.openxmlformats.org/officeDocument/2006/relationships" xmlns:m="http://schemas.openxmlformats.org/officeDocument/2006/math" xmlns:v="urn:schemas-microsoft-com:vml" xmlns:wp14="http://schemas.microsoft.com/office/word/2010/wordprocessingDrawing" xmlns:wp="http://schemas.openxmlformats.org/drawingml/2006/wordprocessingDrawing" xmlns:w10="urn:schemas-microsoft-com:office:word" xmlns:w="http://schemas.openxmlformats.org/wordprocessingml/2006/main" xmlns:w14="http://schemas.microsoft.com/office/word/2010/wordml" xmlns:w15="http://schemas.microsoft.com/office/word/2012/wordml" xmlns:w16se="http://schemas.microsoft.com/office/word/2015/wordml/symex" xmlns:wpg="http://schemas.microsoft.com/office/word/2010/wordprocessingGroup" xmlns:wpi="http://schemas.microsoft.com/office/word/2010/wordprocessingInk" xmlns:wne="http://schemas.microsoft.com/office/word/2006/wordml" xmlns:wps="http://schemas.microsoft.com/office/word/2010/wordprocessingShape" mc:Ignorable="w14 w15 w16se wp14">
   <w:p>
     <w:pPr>
       <w:pStyle w:val="Footer"/>
@@ -4189,7 +4175,6 @@
     <w:r>
       <w:rPr>
         <w:noProof/>
-        <w:lang w:eastAsia="en-CA"/>
       </w:rPr>
       <w:drawing>
         <wp:anchor distT="0" distB="0" distL="114300" distR="114300" simplePos="0" relativeHeight="251662336" behindDoc="1" locked="0" layoutInCell="1" allowOverlap="1" wp14:anchorId="05B0A48E" wp14:editId="64A58073">
@@ -4307,7 +4292,6 @@
     <w:r>
       <w:rPr>
         <w:noProof/>
-        <w:lang w:val="en-CA" w:eastAsia="en-CA"/>
       </w:rPr>
       <w:drawing>
         <wp:anchor distT="0" distB="0" distL="114300" distR="114300" simplePos="0" relativeHeight="251660288" behindDoc="1" locked="0" layoutInCell="1" allowOverlap="1" wp14:anchorId="6127E0AE" wp14:editId="51E3682C">
@@ -4385,7 +4369,7 @@
 </file>
 
 <file path=word/footnotes.xml><?xml version="1.0" encoding="utf-8"?>
-<w:footnotes xmlns:wpc="http://schemas.microsoft.com/office/word/2010/wordprocessingCanvas" xmlns:cx="http://schemas.microsoft.com/office/drawing/2014/chartex" xmlns:cx1="http://schemas.microsoft.com/office/drawing/2015/9/8/chartex" xmlns:cx2="http://schemas.microsoft.com/office/drawing/2015/10/21/chartex" xmlns:cx3="http://schemas.microsoft.com/office/drawing/2016/5/9/chartex" xmlns:cx4="http://schemas.microsoft.com/office/drawing/2016/5/10/chartex" xmlns:cx5="http://schemas.microsoft.com/office/drawing/2016/5/11/chartex" xmlns:cx6="http://schemas.microsoft.com/office/drawing/2016/5/12/chartex" xmlns:cx7="http://schemas.microsoft.com/office/drawing/2016/5/13/chartex" xmlns:cx8="http://schemas.microsoft.com/office/drawing/2016/5/14/chartex" xmlns:mc="http://schemas.openxmlformats.org/markup-compatibility/2006" xmlns:aink="http://schemas.microsoft.com/office/drawing/2016/ink" xmlns:am3d="http://schemas.microsoft.com/office/drawing/2017/model3d" xmlns:o="urn:schemas-microsoft-com:office:office" xmlns:r="http://schemas.openxmlformats.org/officeDocument/2006/relationships" xmlns:m="http://schemas.openxmlformats.org/officeDocument/2006/math" xmlns:v="urn:schemas-microsoft-com:vml" xmlns:wp14="http://schemas.microsoft.com/office/word/2010/wordprocessingDrawing" xmlns:wp="http://schemas.openxmlformats.org/drawingml/2006/wordprocessingDrawing" xmlns:w10="urn:schemas-microsoft-com:office:word" xmlns:w="http://schemas.openxmlformats.org/wordprocessingml/2006/main" xmlns:w14="http://schemas.microsoft.com/office/word/2010/wordml" xmlns:w15="http://schemas.microsoft.com/office/word/2012/wordml" xmlns:w16cex="http://schemas.microsoft.com/office/word/2018/wordml/cex" xmlns:w16cid="http://schemas.microsoft.com/office/word/2016/wordml/cid" xmlns:w16="http://schemas.microsoft.com/office/word/2018/wordml" xmlns:w16se="http://schemas.microsoft.com/office/word/2015/wordml/symex" xmlns:wpg="http://schemas.microsoft.com/office/word/2010/wordprocessingGroup" xmlns:wpi="http://schemas.microsoft.com/office/word/2010/wordprocessingInk" xmlns:wne="http://schemas.microsoft.com/office/word/2006/wordml" xmlns:wps="http://schemas.microsoft.com/office/word/2010/wordprocessingShape" mc:Ignorable="w14 w15 w16se w16cid w16 w16cex wp14">
+<w:footnotes xmlns:wpc="http://schemas.microsoft.com/office/word/2010/wordprocessingCanvas" xmlns:cx="http://schemas.microsoft.com/office/drawing/2014/chartex" xmlns:cx1="http://schemas.microsoft.com/office/drawing/2015/9/8/chartex" xmlns:mc="http://schemas.openxmlformats.org/markup-compatibility/2006" xmlns:o="urn:schemas-microsoft-com:office:office" xmlns:r="http://schemas.openxmlformats.org/officeDocument/2006/relationships" xmlns:m="http://schemas.openxmlformats.org/officeDocument/2006/math" xmlns:v="urn:schemas-microsoft-com:vml" xmlns:wp14="http://schemas.microsoft.com/office/word/2010/wordprocessingDrawing" xmlns:wp="http://schemas.openxmlformats.org/drawingml/2006/wordprocessingDrawing" xmlns:w10="urn:schemas-microsoft-com:office:word" xmlns:w="http://schemas.openxmlformats.org/wordprocessingml/2006/main" xmlns:w14="http://schemas.microsoft.com/office/word/2010/wordml" xmlns:w15="http://schemas.microsoft.com/office/word/2012/wordml" xmlns:w16se="http://schemas.microsoft.com/office/word/2015/wordml/symex" xmlns:wpg="http://schemas.microsoft.com/office/word/2010/wordprocessingGroup" xmlns:wpi="http://schemas.microsoft.com/office/word/2010/wordprocessingInk" xmlns:wne="http://schemas.microsoft.com/office/word/2006/wordml" xmlns:wps="http://schemas.microsoft.com/office/word/2010/wordprocessingShape" mc:Ignorable="w14 w15 w16se wp14">
   <w:footnote w:type="separator" w:id="-1">
     <w:p>
       <w:pPr>
@@ -4410,7 +4394,7 @@
 </file>
 
 <file path=word/numbering.xml><?xml version="1.0" encoding="utf-8"?>
-<w:numbering xmlns:wpc="http://schemas.microsoft.com/office/word/2010/wordprocessingCanvas" xmlns:cx="http://schemas.microsoft.com/office/drawing/2014/chartex" xmlns:cx1="http://schemas.microsoft.com/office/drawing/2015/9/8/chartex" xmlns:cx2="http://schemas.microsoft.com/office/drawing/2015/10/21/chartex" xmlns:cx3="http://schemas.microsoft.com/office/drawing/2016/5/9/chartex" xmlns:cx4="http://schemas.microsoft.com/office/drawing/2016/5/10/chartex" xmlns:cx5="http://schemas.microsoft.com/office/drawing/2016/5/11/chartex" xmlns:cx6="http://schemas.microsoft.com/office/drawing/2016/5/12/chartex" xmlns:cx7="http://schemas.microsoft.com/office/drawing/2016/5/13/chartex" xmlns:cx8="http://schemas.microsoft.com/office/drawing/2016/5/14/chartex" xmlns:mc="http://schemas.openxmlformats.org/markup-compatibility/2006" xmlns:aink="http://schemas.microsoft.com/office/drawing/2016/ink" xmlns:am3d="http://schemas.microsoft.com/office/drawing/2017/model3d" xmlns:o="urn:schemas-microsoft-com:office:office" xmlns:r="http://schemas.openxmlformats.org/officeDocument/2006/relationships" xmlns:m="http://schemas.openxmlformats.org/officeDocument/2006/math" xmlns:v="urn:schemas-microsoft-com:vml" xmlns:wp14="http://schemas.microsoft.com/office/word/2010/wordprocessingDrawing" xmlns:wp="http://schemas.openxmlformats.org/drawingml/2006/wordprocessingDrawing" xmlns:w10="urn:schemas-microsoft-com:office:word" xmlns:w="http://schemas.openxmlformats.org/wordprocessingml/2006/main" xmlns:w14="http://schemas.microsoft.com/office/word/2010/wordml" xmlns:w15="http://schemas.microsoft.com/office/word/2012/wordml" xmlns:w16cex="http://schemas.microsoft.com/office/word/2018/wordml/cex" xmlns:w16cid="http://schemas.microsoft.com/office/word/2016/wordml/cid" xmlns:w16="http://schemas.microsoft.com/office/word/2018/wordml" xmlns:w16se="http://schemas.microsoft.com/office/word/2015/wordml/symex" xmlns:wpg="http://schemas.microsoft.com/office/word/2010/wordprocessingGroup" xmlns:wpi="http://schemas.microsoft.com/office/word/2010/wordprocessingInk" xmlns:wne="http://schemas.microsoft.com/office/word/2006/wordml" xmlns:wps="http://schemas.microsoft.com/office/word/2010/wordprocessingShape" mc:Ignorable="w14 w15 w16se w16cid w16 w16cex wp14">
+<w:numbering xmlns:wpc="http://schemas.microsoft.com/office/word/2010/wordprocessingCanvas" xmlns:cx="http://schemas.microsoft.com/office/drawing/2014/chartex" xmlns:cx1="http://schemas.microsoft.com/office/drawing/2015/9/8/chartex" xmlns:mc="http://schemas.openxmlformats.org/markup-compatibility/2006" xmlns:o="urn:schemas-microsoft-com:office:office" xmlns:r="http://schemas.openxmlformats.org/officeDocument/2006/relationships" xmlns:m="http://schemas.openxmlformats.org/officeDocument/2006/math" xmlns:v="urn:schemas-microsoft-com:vml" xmlns:wp14="http://schemas.microsoft.com/office/word/2010/wordprocessingDrawing" xmlns:wp="http://schemas.openxmlformats.org/drawingml/2006/wordprocessingDrawing" xmlns:w10="urn:schemas-microsoft-com:office:word" xmlns:w="http://schemas.openxmlformats.org/wordprocessingml/2006/main" xmlns:w14="http://schemas.microsoft.com/office/word/2010/wordml" xmlns:w15="http://schemas.microsoft.com/office/word/2012/wordml" xmlns:w16se="http://schemas.microsoft.com/office/word/2015/wordml/symex" xmlns:wpg="http://schemas.microsoft.com/office/word/2010/wordprocessingGroup" xmlns:wpi="http://schemas.microsoft.com/office/word/2010/wordprocessingInk" xmlns:wne="http://schemas.microsoft.com/office/word/2006/wordml" xmlns:wps="http://schemas.microsoft.com/office/word/2010/wordprocessingShape" mc:Ignorable="w14 w15 w16se wp14">
   <w:abstractNum w:abstractNumId="0" w15:restartNumberingAfterBreak="0">
     <w:nsid w:val="01716846"/>
     <w:multiLevelType w:val="hybridMultilevel"/>
@@ -8428,7 +8412,7 @@
 </file>
 
 <file path=word/styles.xml><?xml version="1.0" encoding="utf-8"?>
-<w:styles xmlns:mc="http://schemas.openxmlformats.org/markup-compatibility/2006" xmlns:r="http://schemas.openxmlformats.org/officeDocument/2006/relationships" xmlns:w="http://schemas.openxmlformats.org/wordprocessingml/2006/main" xmlns:w14="http://schemas.microsoft.com/office/word/2010/wordml" xmlns:w15="http://schemas.microsoft.com/office/word/2012/wordml" xmlns:w16cex="http://schemas.microsoft.com/office/word/2018/wordml/cex" xmlns:w16cid="http://schemas.microsoft.com/office/word/2016/wordml/cid" xmlns:w16="http://schemas.microsoft.com/office/word/2018/wordml" xmlns:w16se="http://schemas.microsoft.com/office/word/2015/wordml/symex" mc:Ignorable="w14 w15 w16se w16cid w16 w16cex">
+<w:styles xmlns:mc="http://schemas.openxmlformats.org/markup-compatibility/2006" xmlns:r="http://schemas.openxmlformats.org/officeDocument/2006/relationships" xmlns:w="http://schemas.openxmlformats.org/wordprocessingml/2006/main" xmlns:w14="http://schemas.microsoft.com/office/word/2010/wordml" xmlns:w15="http://schemas.microsoft.com/office/word/2012/wordml" xmlns:w16se="http://schemas.microsoft.com/office/word/2015/wordml/symex" mc:Ignorable="w14 w15 w16se">
   <w:docDefaults>
     <w:rPrDefault>
       <w:rPr>
@@ -8444,7 +8428,7 @@
       </w:pPr>
     </w:pPrDefault>
   </w:docDefaults>
-  <w:latentStyles w:defLockedState="0" w:defUIPriority="99" w:defSemiHidden="0" w:defUnhideWhenUsed="0" w:defQFormat="0" w:count="376">
+  <w:latentStyles w:defLockedState="0" w:defUIPriority="99" w:defSemiHidden="0" w:defUnhideWhenUsed="0" w:defQFormat="0" w:count="371">
     <w:lsdException w:name="Normal" w:uiPriority="0" w:qFormat="1"/>
     <w:lsdException w:name="heading 1" w:uiPriority="9" w:qFormat="1"/>
     <w:lsdException w:name="heading 2" w:semiHidden="1" w:uiPriority="9" w:unhideWhenUsed="1" w:qFormat="1"/>
@@ -8816,11 +8800,6 @@
     <w:lsdException w:name="List Table 5 Dark Accent 6" w:uiPriority="50"/>
     <w:lsdException w:name="List Table 6 Colorful Accent 6" w:uiPriority="51"/>
     <w:lsdException w:name="List Table 7 Colorful Accent 6" w:uiPriority="52"/>
-    <w:lsdException w:name="Mention" w:semiHidden="1" w:unhideWhenUsed="1"/>
-    <w:lsdException w:name="Smart Hyperlink" w:semiHidden="1" w:unhideWhenUsed="1"/>
-    <w:lsdException w:name="Hashtag" w:semiHidden="1" w:unhideWhenUsed="1"/>
-    <w:lsdException w:name="Unresolved Mention" w:semiHidden="1" w:unhideWhenUsed="1"/>
-    <w:lsdException w:name="Smart Link" w:semiHidden="1" w:unhideWhenUsed="1"/>
   </w:latentStyles>
   <w:style w:type="paragraph" w:default="1" w:styleId="Normal">
     <w:name w:val="Normal"/>
@@ -9404,7 +9383,12 @@
 </file>
 
 <file path=customXml/item1.xml><?xml version="1.0" encoding="utf-8"?>
-<b:Sources xmlns:b="http://schemas.openxmlformats.org/officeDocument/2006/bibliography" xmlns="http://schemas.openxmlformats.org/officeDocument/2006/bibliography" SelectedStyle="\APASixthEditionOfficeOnline.xsl" StyleName="APA" Version="6"/>
+<?mso-contentType ?>
+<FormTemplates xmlns="http://schemas.microsoft.com/sharepoint/v3/contenttype/forms">
+  <Display>DocumentLibraryForm</Display>
+  <Edit>DocumentLibraryForm</Edit>
+  <New>DocumentLibraryForm</New>
+</FormTemplates>
 </file>
 
 <file path=customXml/item2.xml><?xml version="1.0" encoding="utf-8"?>
@@ -9625,36 +9609,55 @@
 </file>
 
 <file path=customXml/item3.xml><?xml version="1.0" encoding="utf-8"?>
-<?mso-contentType ?>
-<FormTemplates xmlns="http://schemas.microsoft.com/sharepoint/v3/contenttype/forms">
-  <Display>DocumentLibraryForm</Display>
-  <Edit>DocumentLibraryForm</Edit>
-  <New>DocumentLibraryForm</New>
-</FormTemplates>
-</file>
-
-<file path=customXml/item4.xml><?xml version="1.0" encoding="utf-8"?>
 <p:properties xmlns:p="http://schemas.microsoft.com/office/2006/metadata/properties" xmlns:xsi="http://www.w3.org/2001/XMLSchema-instance" xmlns:pc="http://schemas.microsoft.com/office/infopath/2007/PartnerControls">
   <documentManagement/>
 </p:properties>
 </file>
 
+<file path=customXml/item4.xml><?xml version="1.0" encoding="utf-8"?>
+<b:Sources xmlns:b="http://schemas.openxmlformats.org/officeDocument/2006/bibliography" xmlns="http://schemas.openxmlformats.org/officeDocument/2006/bibliography" SelectedStyle="\APASixthEditionOfficeOnline.xsl" StyleName="APA" Version="6"/>
+</file>
+
 <file path=customXml/itemProps1.xml><?xml version="1.0" encoding="utf-8"?>
-<ds:datastoreItem xmlns:ds="http://schemas.openxmlformats.org/officeDocument/2006/customXml" ds:itemID="{937976DB-9343-4700-BA93-A12DB3FF8EC7}">
+<ds:datastoreItem xmlns:ds="http://schemas.openxmlformats.org/officeDocument/2006/customXml" ds:itemID="{C9A10B15-80A6-4F38-8F79-81AE4C53EAAC}">
   <ds:schemaRefs>
-    <ds:schemaRef ds:uri="http://schemas.openxmlformats.org/officeDocument/2006/bibliography"/>
+    <ds:schemaRef ds:uri="http://schemas.microsoft.com/sharepoint/v3/contenttype/forms"/>
   </ds:schemaRefs>
 </ds:datastoreItem>
 </file>
 
 <file path=customXml/itemProps2.xml><?xml version="1.0" encoding="utf-8"?>
-<ds:datastoreItem xmlns:ds="http://schemas.openxmlformats.org/officeDocument/2006/customXml" ds:itemID="{6757FCDC-8427-4C28-9A38-FE9403FA5573}"/>
+<ds:datastoreItem xmlns:ds="http://schemas.openxmlformats.org/officeDocument/2006/customXml" ds:itemID="{6757FCDC-8427-4C28-9A38-FE9403FA5573}">
+  <ds:schemaRefs>
+    <ds:schemaRef ds:uri="http://schemas.microsoft.com/office/2006/metadata/contentType"/>
+    <ds:schemaRef ds:uri="http://schemas.microsoft.com/office/2006/metadata/properties/metaAttributes"/>
+    <ds:schemaRef ds:uri="http://www.w3.org/2001/XMLSchema"/>
+    <ds:schemaRef ds:uri="http://schemas.microsoft.com/office/2006/metadata/properties"/>
+    <ds:schemaRef ds:uri="aa4509d7-40f3-4194-9352-72a14d08458e"/>
+    <ds:schemaRef ds:uri="0bd148ba-1401-494d-a82a-29dfdf595982"/>
+    <ds:schemaRef ds:uri="http://schemas.microsoft.com/office/2006/documentManagement/types"/>
+    <ds:schemaRef ds:uri="http://schemas.microsoft.com/office/infopath/2007/PartnerControls"/>
+    <ds:schemaRef ds:uri="http://schemas.openxmlformats.org/package/2006/metadata/core-properties"/>
+    <ds:schemaRef ds:uri="http://purl.org/dc/elements/1.1/"/>
+    <ds:schemaRef ds:uri="http://purl.org/dc/terms/"/>
+    <ds:schemaRef ds:uri="http://schemas.microsoft.com/internal/obd"/>
+  </ds:schemaRefs>
+</ds:datastoreItem>
 </file>
 
 <file path=customXml/itemProps3.xml><?xml version="1.0" encoding="utf-8"?>
-<ds:datastoreItem xmlns:ds="http://schemas.openxmlformats.org/officeDocument/2006/customXml" ds:itemID="{C9A10B15-80A6-4F38-8F79-81AE4C53EAAC}"/>
+<ds:datastoreItem xmlns:ds="http://schemas.openxmlformats.org/officeDocument/2006/customXml" ds:itemID="{89F99581-28B4-423E-A15C-C6EC753263CE}">
+  <ds:schemaRefs>
+    <ds:schemaRef ds:uri="http://schemas.microsoft.com/office/2006/metadata/properties"/>
+    <ds:schemaRef ds:uri="http://schemas.microsoft.com/office/infopath/2007/PartnerControls"/>
+  </ds:schemaRefs>
+</ds:datastoreItem>
 </file>
 
 <file path=customXml/itemProps4.xml><?xml version="1.0" encoding="utf-8"?>
-<ds:datastoreItem xmlns:ds="http://schemas.openxmlformats.org/officeDocument/2006/customXml" ds:itemID="{89F99581-28B4-423E-A15C-C6EC753263CE}"/>
+<ds:datastoreItem xmlns:ds="http://schemas.openxmlformats.org/officeDocument/2006/customXml" ds:itemID="{2C5FED19-7818-477D-A12E-58CFB206E195}">
+  <ds:schemaRefs>
+    <ds:schemaRef ds:uri="http://schemas.openxmlformats.org/officeDocument/2006/bibliography"/>
+  </ds:schemaRefs>
+</ds:datastoreItem>
 </file>
</xml_diff>